<commit_message>
Correction gallerie + Rapport v1
</commit_message>
<xml_diff>
--- a/PHP MVC - Jardiworld Clotures - Compte rendu.docx
+++ b/PHP MVC - Jardiworld Clotures - Compte rendu.docx
@@ -7328,9 +7328,9 @@
   <w:rsids>
     <w:rsidRoot w:val="00E151DE"/>
     <w:rsid w:val="001C54BA"/>
+    <w:rsid w:val="005D7FBB"/>
     <w:rsid w:val="00727808"/>
     <w:rsid w:val="009E066A"/>
-    <w:rsid w:val="00A33303"/>
     <w:rsid w:val="00E151DE"/>
   </w:rsids>
   <m:mathPr>
@@ -8141,7 +8141,7 @@
 </file>
 
 <file path=customXml/itemProps1.xml><?xml version="1.0" encoding="utf-8"?>
-<ds:datastoreItem xmlns:ds="http://schemas.openxmlformats.org/officeDocument/2006/customXml" ds:itemID="{1D3758FB-1534-4A3F-8EA5-0596F051E562}">
+<ds:datastoreItem xmlns:ds="http://schemas.openxmlformats.org/officeDocument/2006/customXml" ds:itemID="{9B23E891-843E-41DD-A80F-5DAF85886E2A}">
   <ds:schemaRefs>
     <ds:schemaRef ds:uri="http://schemas.openxmlformats.org/officeDocument/2006/bibliography"/>
   </ds:schemaRefs>

</xml_diff>